<commit_message>
add page breaks to rmd
modified word docs to covert heading 5 to a page break. ##### results in a page break when rendered
</commit_message>
<xml_diff>
--- a/tmp.docx
+++ b/tmp.docx
@@ -10,7 +10,11 @@
         <w:t>Title</w:t>
       </w:r>
     </w:p>
-    <w:p/>
+    <w:p>
+      <w:r>
+        <w:t>THIS TEMPLATE IS FOR FINAL PRODUCTION</w:t>
+      </w:r>
+    </w:p>
     <w:p>
       <w:pPr>
         <w:pStyle w:val="Heading1"/>
@@ -53,9 +57,19 @@
     </w:p>
     <w:p>
       <w:pPr>
+        <w:pStyle w:val="Heading5"/>
+      </w:pPr>
+      <w:r>
+        <w:lastRenderedPageBreak/>
+        <w:t>Heading 5</w:t>
+      </w:r>
+      <w:bookmarkStart w:id="0" w:name="_GoBack"/>
+      <w:bookmarkEnd w:id="0"/>
+    </w:p>
+    <w:p>
+      <w:pPr>
         <w:pStyle w:val="BodyText"/>
       </w:pPr>
-      <w:bookmarkStart w:id="0" w:name="_GoBack"/>
       <w:proofErr w:type="spellStart"/>
       <w:r>
         <w:t>Testxt</w:t>
@@ -73,7 +87,6 @@
         <w:t xml:space="preserve"> </w:t>
       </w:r>
     </w:p>
-    <w:bookmarkEnd w:id="0"/>
     <w:p>
       <w:r>
         <w:t>Normal text</w:t>
@@ -1014,7 +1027,7 @@
   <w:style w:type="paragraph" w:default="1" w:styleId="Normal">
     <w:name w:val="Normal"/>
     <w:qFormat/>
-    <w:rsid w:val="008D13DA"/>
+    <w:rsid w:val="00037583"/>
     <w:rPr>
       <w:sz w:val="24"/>
     </w:rPr>
@@ -1106,18 +1119,20 @@
     <w:next w:val="BodyText"/>
     <w:link w:val="Heading5Char"/>
     <w:qFormat/>
-    <w:rsid w:val="000459AE"/>
-    <w:pPr>
-      <w:spacing w:before="240" w:line="480" w:lineRule="auto"/>
+    <w:rsid w:val="00C07B59"/>
+    <w:pPr>
+      <w:pageBreakBefore/>
+      <w:spacing w:line="20" w:lineRule="exact"/>
       <w:outlineLvl w:val="4"/>
     </w:pPr>
     <w:rPr>
-      <w:rFonts w:ascii="Arial Narrow" w:eastAsiaTheme="majorEastAsia" w:hAnsi="Arial Narrow" w:cstheme="majorBidi"/>
+      <w:rFonts w:ascii="Angsana New" w:eastAsiaTheme="majorEastAsia" w:hAnsi="Angsana New" w:cstheme="majorBidi"/>
       <w:bCs/>
       <w:i/>
       <w:iCs/>
+      <w:color w:val="FFFFFF" w:themeColor="background1"/>
       <w:spacing w:val="30"/>
-      <w:sz w:val="22"/>
+      <w:sz w:val="2"/>
       <w:szCs w:val="22"/>
     </w:rPr>
   </w:style>
@@ -1376,12 +1391,12 @@
     <w:basedOn w:val="Normal"/>
     <w:link w:val="BodyTextChar"/>
     <w:qFormat/>
-    <w:rsid w:val="008D13DA"/>
+    <w:rsid w:val="00037583"/>
   </w:style>
   <w:style w:type="character" w:customStyle="1" w:styleId="BodyTextChar">
     <w:name w:val="Body Text Char"/>
     <w:link w:val="BodyText"/>
-    <w:rsid w:val="008D13DA"/>
+    <w:rsid w:val="00037583"/>
     <w:rPr>
       <w:sz w:val="24"/>
     </w:rPr>
@@ -1390,14 +1405,15 @@
     <w:name w:val="Heading 5 Char"/>
     <w:basedOn w:val="DefaultParagraphFont"/>
     <w:link w:val="Heading5"/>
-    <w:rsid w:val="0081259F"/>
-    <w:rPr>
-      <w:rFonts w:ascii="Arial Narrow" w:eastAsiaTheme="majorEastAsia" w:hAnsi="Arial Narrow" w:cstheme="majorBidi"/>
+    <w:rsid w:val="00C07B59"/>
+    <w:rPr>
+      <w:rFonts w:ascii="Angsana New" w:eastAsiaTheme="majorEastAsia" w:hAnsi="Angsana New" w:cstheme="majorBidi"/>
       <w:bCs/>
       <w:i/>
       <w:iCs/>
+      <w:color w:val="FFFFFF" w:themeColor="background1"/>
       <w:spacing w:val="30"/>
-      <w:sz w:val="22"/>
+      <w:sz w:val="2"/>
       <w:szCs w:val="22"/>
     </w:rPr>
   </w:style>
@@ -2272,7 +2288,7 @@
   <w:style w:type="paragraph" w:default="1" w:styleId="Normal">
     <w:name w:val="Normal"/>
     <w:qFormat/>
-    <w:rsid w:val="008D13DA"/>
+    <w:rsid w:val="00037583"/>
     <w:rPr>
       <w:sz w:val="24"/>
     </w:rPr>
@@ -2364,18 +2380,20 @@
     <w:next w:val="BodyText"/>
     <w:link w:val="Heading5Char"/>
     <w:qFormat/>
-    <w:rsid w:val="000459AE"/>
-    <w:pPr>
-      <w:spacing w:before="240" w:line="480" w:lineRule="auto"/>
+    <w:rsid w:val="00C07B59"/>
+    <w:pPr>
+      <w:pageBreakBefore/>
+      <w:spacing w:line="20" w:lineRule="exact"/>
       <w:outlineLvl w:val="4"/>
     </w:pPr>
     <w:rPr>
-      <w:rFonts w:ascii="Arial Narrow" w:eastAsiaTheme="majorEastAsia" w:hAnsi="Arial Narrow" w:cstheme="majorBidi"/>
+      <w:rFonts w:ascii="Angsana New" w:eastAsiaTheme="majorEastAsia" w:hAnsi="Angsana New" w:cstheme="majorBidi"/>
       <w:bCs/>
       <w:i/>
       <w:iCs/>
+      <w:color w:val="FFFFFF" w:themeColor="background1"/>
       <w:spacing w:val="30"/>
-      <w:sz w:val="22"/>
+      <w:sz w:val="2"/>
       <w:szCs w:val="22"/>
     </w:rPr>
   </w:style>
@@ -2634,12 +2652,12 @@
     <w:basedOn w:val="Normal"/>
     <w:link w:val="BodyTextChar"/>
     <w:qFormat/>
-    <w:rsid w:val="008D13DA"/>
+    <w:rsid w:val="00037583"/>
   </w:style>
   <w:style w:type="character" w:customStyle="1" w:styleId="BodyTextChar">
     <w:name w:val="Body Text Char"/>
     <w:link w:val="BodyText"/>
-    <w:rsid w:val="008D13DA"/>
+    <w:rsid w:val="00037583"/>
     <w:rPr>
       <w:sz w:val="24"/>
     </w:rPr>
@@ -2648,14 +2666,15 @@
     <w:name w:val="Heading 5 Char"/>
     <w:basedOn w:val="DefaultParagraphFont"/>
     <w:link w:val="Heading5"/>
-    <w:rsid w:val="0081259F"/>
-    <w:rPr>
-      <w:rFonts w:ascii="Arial Narrow" w:eastAsiaTheme="majorEastAsia" w:hAnsi="Arial Narrow" w:cstheme="majorBidi"/>
+    <w:rsid w:val="00C07B59"/>
+    <w:rPr>
+      <w:rFonts w:ascii="Angsana New" w:eastAsiaTheme="majorEastAsia" w:hAnsi="Angsana New" w:cstheme="majorBidi"/>
       <w:bCs/>
       <w:i/>
       <w:iCs/>
+      <w:color w:val="FFFFFF" w:themeColor="background1"/>
       <w:spacing w:val="30"/>
-      <w:sz w:val="22"/>
+      <w:sz w:val="2"/>
       <w:szCs w:val="22"/>
     </w:rPr>
   </w:style>

</xml_diff>